<commit_message>
adiçao de atividade 13
</commit_message>
<xml_diff>
--- a/Atividade_6/Preparação.docx
+++ b/Atividade_6/Preparação.docx
@@ -56,6 +56,34 @@
         <w:t>#77131d</w:t>
       </w:r>
     </w:p>
+    <w:p/>
+    <w:p>
+      <w:proofErr w:type="spellStart"/>
+      <w:r>
+        <w:t>rgb</w:t>
+      </w:r>
+      <w:proofErr w:type="spellEnd"/>
+      <w:r>
+        <w:t xml:space="preserve"> (41,132,159)</w:t>
+      </w:r>
+    </w:p>
+    <w:p>
+      <w:proofErr w:type="spellStart"/>
+      <w:proofErr w:type="gramStart"/>
+      <w:r>
+        <w:t>rgb</w:t>
+      </w:r>
+      <w:proofErr w:type="spellEnd"/>
+      <w:r>
+        <w:t>(</w:t>
+      </w:r>
+      <w:proofErr w:type="gramEnd"/>
+      <w:r>
+        <w:t>178,192,205)</w:t>
+      </w:r>
+    </w:p>
+    <w:p/>
+    <w:p/>
     <w:p/>
     <w:p>
       <w:r>
@@ -117,6 +145,7 @@
         <w:rPr>
           <w:noProof/>
         </w:rPr>
+        <w:lastRenderedPageBreak/>
         <w:drawing>
           <wp:inline distT="0" distB="0" distL="0" distR="0" wp14:anchorId="2BA3C5C3" wp14:editId="69CB6612">
             <wp:extent cx="2857500" cy="1600200"/>
@@ -172,7 +201,6 @@
         <w:rPr>
           <w:noProof/>
         </w:rPr>
-        <w:lastRenderedPageBreak/>
         <w:drawing>
           <wp:inline distT="0" distB="0" distL="0" distR="0" wp14:anchorId="66916742" wp14:editId="0D11A6C4">
             <wp:extent cx="3810000" cy="2286000"/>
@@ -356,6 +384,7 @@
     <w:lsdException w:name="HTML Sample" w:semiHidden="1" w:unhideWhenUsed="1"/>
     <w:lsdException w:name="HTML Typewriter" w:semiHidden="1" w:unhideWhenUsed="1"/>
     <w:lsdException w:name="HTML Variable" w:semiHidden="1" w:unhideWhenUsed="1"/>
+    <w:lsdException w:name="Normal Table" w:semiHidden="1" w:unhideWhenUsed="1"/>
     <w:lsdException w:name="annotation subject" w:semiHidden="1" w:unhideWhenUsed="1"/>
     <w:lsdException w:name="No List" w:semiHidden="1" w:unhideWhenUsed="1"/>
     <w:lsdException w:name="Outline List 1" w:semiHidden="1" w:unhideWhenUsed="1"/>
@@ -402,8 +431,10 @@
     <w:lsdException w:name="Table Subtle 2" w:semiHidden="1" w:unhideWhenUsed="1"/>
     <w:lsdException w:name="Table Web 1" w:semiHidden="1" w:unhideWhenUsed="1"/>
     <w:lsdException w:name="Table Web 2" w:semiHidden="1" w:unhideWhenUsed="1"/>
+    <w:lsdException w:name="Table Web 3" w:semiHidden="1" w:unhideWhenUsed="1"/>
     <w:lsdException w:name="Balloon Text" w:semiHidden="1" w:unhideWhenUsed="1"/>
     <w:lsdException w:name="Table Grid" w:uiPriority="39"/>
+    <w:lsdException w:name="Table Theme" w:semiHidden="1" w:unhideWhenUsed="1"/>
     <w:lsdException w:name="Placeholder Text" w:semiHidden="1"/>
     <w:lsdException w:name="No Spacing" w:uiPriority="1" w:qFormat="1"/>
     <w:lsdException w:name="Light Shading" w:uiPriority="60"/>

</xml_diff>